<commit_message>
Turned in Assignment 2
</commit_message>
<xml_diff>
--- a/AssignmentDocs/DesignDocs/Assignment2DesignDoc.docx
+++ b/AssignmentDocs/DesignDocs/Assignment2DesignDoc.docx
@@ -7,34 +7,151 @@
         <w:t>1) Restate the assignment in your own words</w:t>
       </w:r>
     </w:p>
-    <w:p/>
+    <w:p>
+      <w:r>
+        <w:t>Take 3 inputs, location, wind speed, and temp in Fahrenheit</w:t>
+      </w:r>
+      <w:r>
+        <w:t>. Using the previous values, calculate temperature in Celsius and windchill in both Fahrenheit and Celsius. Finally, print out a formatted table (format provided in specs) that has the following: location name, wind speed, temperature and wind child in Fahrenheit, and temperate and windchill in Celsius.</w:t>
+      </w:r>
+    </w:p>
     <w:p>
       <w:r>
         <w:t>2) State what you do and do not understand about the assignment</w:t>
       </w:r>
     </w:p>
-    <w:p/>
+    <w:p>
+      <w:r>
+        <w:t>I understand how to use an input and calculate all the things I will need as well as how to use those in a formatted table. However, I don’t know how to prompt for input yet but don’t necessarily misunderstand the base concept of this assignment.</w:t>
+      </w:r>
+    </w:p>
     <w:p>
       <w:r>
         <w:t>3) A sketch of the problem</w:t>
       </w:r>
     </w:p>
-    <w:p/>
+    <w:p>
+      <w:r>
+        <w:object w:dxaOrig="7344" w:dyaOrig="9504" w14:anchorId="393F50AD">
+          <v:shapetype id="_x0000_t75" coordsize="21600,21600" o:spt="75" o:preferrelative="t" path="m@4@5l@4@11@9@11@9@5xe" filled="f" stroked="f">
+            <v:stroke joinstyle="miter"/>
+            <v:formulas>
+              <v:f eqn="if lineDrawn pixelLineWidth 0"/>
+              <v:f eqn="sum @0 1 0"/>
+              <v:f eqn="sum 0 0 @1"/>
+              <v:f eqn="prod @2 1 2"/>
+              <v:f eqn="prod @3 21600 pixelWidth"/>
+              <v:f eqn="prod @3 21600 pixelHeight"/>
+              <v:f eqn="sum @0 0 1"/>
+              <v:f eqn="prod @6 1 2"/>
+              <v:f eqn="prod @7 21600 pixelWidth"/>
+              <v:f eqn="sum @8 21600 0"/>
+              <v:f eqn="prod @7 21600 pixelHeight"/>
+              <v:f eqn="sum @10 21600 0"/>
+            </v:formulas>
+            <v:path o:extrusionok="f" gradientshapeok="t" o:connecttype="rect"/>
+            <o:lock v:ext="edit" aspectratio="t"/>
+          </v:shapetype>
+          <v:shape id="_x0000_i1040" type="#_x0000_t75" style="width:273.7pt;height:252pt" o:ole="">
+            <v:imagedata r:id="rId4" o:title="" croptop="9312f" cropbottom="9571f"/>
+          </v:shape>
+          <o:OLEObject Type="Embed" ProgID="Acrobat.Document.DC" ShapeID="_x0000_i1040" DrawAspect="Content" ObjectID="_1755535753" r:id="rId5"/>
+        </w:object>
+      </w:r>
+    </w:p>
     <w:p>
       <w:r>
         <w:t>4) Pseudocode for main</w:t>
       </w:r>
     </w:p>
-    <w:p/>
+    <w:p>
+      <w:r>
+        <w:t>Main</w:t>
+      </w:r>
+    </w:p>
+    <w:p>
+      <w:r>
+        <w:tab/>
+        <w:t>Set Constants</w:t>
+      </w:r>
+    </w:p>
+    <w:p>
+      <w:r>
+        <w:tab/>
+        <w:t>Ask for user input</w:t>
+      </w:r>
+    </w:p>
+    <w:p>
+      <w:r>
+        <w:tab/>
+        <w:t>Take user input and calculate: Temp Celsius</w:t>
+      </w:r>
+      <w:r>
+        <w:t xml:space="preserve"> and wind chills</w:t>
+      </w:r>
+    </w:p>
+    <w:p>
+      <w:r>
+        <w:tab/>
+        <w:t>Print out a table according to the specifications in the specs</w:t>
+      </w:r>
+    </w:p>
     <w:p>
       <w:r>
         <w:t>5) Insights about what you would do better</w:t>
       </w:r>
     </w:p>
-    <w:p/>
-    <w:p>
-      <w:r>
+    <w:p>
+      <w:r>
+        <w:t xml:space="preserve">The only thing I could think of that would make the program a bit better would be to </w:t>
+      </w:r>
+      <w:r>
+        <w:t>create a whole separate method to print out the table or just separate it more from the rest of main.</w:t>
+      </w:r>
+    </w:p>
+    <w:p>
+      <w:r>
+        <w:lastRenderedPageBreak/>
         <w:t>6) Screen shots of the results of running the program</w:t>
+      </w:r>
+    </w:p>
+    <w:p>
+      <w:r>
+        <w:drawing>
+          <wp:inline distT="0" distB="0" distL="0" distR="0" wp14:anchorId="45160D62" wp14:editId="18E233B8">
+            <wp:extent cx="5943600" cy="2127885"/>
+            <wp:effectExtent l="0" t="0" r="0" b="5715"/>
+            <wp:docPr id="694465886" name="Picture 1" descr="A screen shot of a computer program&#10;&#10;Description automatically generated"/>
+            <wp:cNvGraphicFramePr>
+              <a:graphicFrameLocks xmlns:a="http://schemas.openxmlformats.org/drawingml/2006/main" noChangeAspect="1"/>
+            </wp:cNvGraphicFramePr>
+            <a:graphic xmlns:a="http://schemas.openxmlformats.org/drawingml/2006/main">
+              <a:graphicData uri="http://schemas.openxmlformats.org/drawingml/2006/picture">
+                <pic:pic xmlns:pic="http://schemas.openxmlformats.org/drawingml/2006/picture">
+                  <pic:nvPicPr>
+                    <pic:cNvPr id="694465886" name="Picture 1" descr="A screen shot of a computer program&#10;&#10;Description automatically generated"/>
+                    <pic:cNvPicPr/>
+                  </pic:nvPicPr>
+                  <pic:blipFill>
+                    <a:blip r:embed="rId6"/>
+                    <a:stretch>
+                      <a:fillRect/>
+                    </a:stretch>
+                  </pic:blipFill>
+                  <pic:spPr>
+                    <a:xfrm>
+                      <a:off x="0" y="0"/>
+                      <a:ext cx="5943600" cy="2127885"/>
+                    </a:xfrm>
+                    <a:prstGeom prst="rect">
+                      <a:avLst/>
+                    </a:prstGeom>
+                  </pic:spPr>
+                </pic:pic>
+              </a:graphicData>
+            </a:graphic>
+          </wp:inline>
+        </w:drawing>
       </w:r>
     </w:p>
     <w:sectPr>

</xml_diff>